<commit_message>
continuation feuille de note PHY144
</commit_message>
<xml_diff>
--- a/PHY-144/Feuille_De_Note_QUIZ_1.docx
+++ b/PHY-144/Feuille_De_Note_QUIZ_1.docx
@@ -13,18 +13,18 @@
           <w:lang w:val="fr-CA"/>
         </w:rPr>
         <w:drawing>
-          <wp:anchor distT="0" distB="0" distL="114300" distR="114300" simplePos="0" relativeHeight="251663360" behindDoc="0" locked="0" layoutInCell="1" allowOverlap="1" wp14:anchorId="58B1352D" wp14:editId="3AFBC8B7">
+          <wp:anchor distT="0" distB="0" distL="114300" distR="114300" simplePos="0" relativeHeight="251710464" behindDoc="0" locked="0" layoutInCell="1" allowOverlap="1" wp14:anchorId="25013806" wp14:editId="59287E1B">
             <wp:simplePos x="0" y="0"/>
-            <wp:positionH relativeFrom="column">
-              <wp:posOffset>-895350</wp:posOffset>
+            <wp:positionH relativeFrom="page">
+              <wp:align>left</wp:align>
             </wp:positionH>
             <wp:positionV relativeFrom="paragraph">
-              <wp:posOffset>1524001</wp:posOffset>
+              <wp:posOffset>-438150</wp:posOffset>
             </wp:positionV>
-            <wp:extent cx="2638425" cy="891280"/>
-            <wp:effectExtent l="0" t="0" r="0" b="4445"/>
+            <wp:extent cx="3562350" cy="2955290"/>
+            <wp:effectExtent l="0" t="0" r="0" b="0"/>
             <wp:wrapNone/>
-            <wp:docPr id="718226703" name="Image 1" descr="Une image contenant texte, Police, écriture manuscrite, capture d’écran&#10;&#10;Description générée automatiquement"/>
+            <wp:docPr id="1720832336" name="Image 1" descr="Une image contenant texte, capture d’écran, Police, document&#10;&#10;Description générée automatiquement"/>
             <wp:cNvGraphicFramePr>
               <a:graphicFrameLocks xmlns:a="http://schemas.openxmlformats.org/drawingml/2006/main" noChangeAspect="1"/>
             </wp:cNvGraphicFramePr>
@@ -32,7 +32,7 @@
               <a:graphicData uri="http://schemas.openxmlformats.org/drawingml/2006/picture">
                 <pic:pic xmlns:pic="http://schemas.openxmlformats.org/drawingml/2006/picture">
                   <pic:nvPicPr>
-                    <pic:cNvPr id="718226703" name="Image 1" descr="Une image contenant texte, Police, écriture manuscrite, capture d’écran&#10;&#10;Description générée automatiquement"/>
+                    <pic:cNvPr id="1720832336" name="Image 1" descr="Une image contenant texte, capture d’écran, Police, document&#10;&#10;Description générée automatiquement"/>
                     <pic:cNvPicPr/>
                   </pic:nvPicPr>
                   <pic:blipFill>
@@ -50,7 +50,7 @@
                   <pic:spPr>
                     <a:xfrm>
                       <a:off x="0" y="0"/>
-                      <a:ext cx="2657494" cy="897722"/>
+                      <a:ext cx="3562350" cy="2955290"/>
                     </a:xfrm>
                     <a:prstGeom prst="rect">
                       <a:avLst/>
@@ -73,18 +73,18 @@
           <w:lang w:val="fr-CA"/>
         </w:rPr>
         <w:drawing>
-          <wp:anchor distT="0" distB="0" distL="114300" distR="114300" simplePos="0" relativeHeight="251662336" behindDoc="0" locked="0" layoutInCell="1" allowOverlap="1" wp14:anchorId="1EB0C017" wp14:editId="4843ED08">
+          <wp:anchor distT="0" distB="0" distL="114300" distR="114300" simplePos="0" relativeHeight="251711488" behindDoc="0" locked="0" layoutInCell="1" allowOverlap="1" wp14:anchorId="5F8F654E" wp14:editId="6074A433">
             <wp:simplePos x="0" y="0"/>
-            <wp:positionH relativeFrom="page">
-              <wp:posOffset>5899785</wp:posOffset>
+            <wp:positionH relativeFrom="column">
+              <wp:posOffset>-904875</wp:posOffset>
             </wp:positionH>
             <wp:positionV relativeFrom="paragraph">
-              <wp:posOffset>-914329</wp:posOffset>
+              <wp:posOffset>-895350</wp:posOffset>
             </wp:positionV>
-            <wp:extent cx="1967988" cy="1143000"/>
+            <wp:extent cx="2638425" cy="541511"/>
             <wp:effectExtent l="0" t="0" r="0" b="0"/>
             <wp:wrapNone/>
-            <wp:docPr id="40088921" name="Image 1" descr="Une image contenant ligne, diagramme, Tracé&#10;&#10;Description générée automatiquement"/>
+            <wp:docPr id="1295558571" name="Image 1" descr="Une image contenant texte, Police, typographie&#10;&#10;Description générée automatiquement"/>
             <wp:cNvGraphicFramePr>
               <a:graphicFrameLocks xmlns:a="http://schemas.openxmlformats.org/drawingml/2006/main" noChangeAspect="1"/>
             </wp:cNvGraphicFramePr>
@@ -92,7 +92,7 @@
               <a:graphicData uri="http://schemas.openxmlformats.org/drawingml/2006/picture">
                 <pic:pic xmlns:pic="http://schemas.openxmlformats.org/drawingml/2006/picture">
                   <pic:nvPicPr>
-                    <pic:cNvPr id="40088921" name="Image 1" descr="Une image contenant ligne, diagramme, Tracé&#10;&#10;Description générée automatiquement"/>
+                    <pic:cNvPr id="1295558571" name="Image 1" descr="Une image contenant texte, Police, typographie&#10;&#10;Description générée automatiquement"/>
                     <pic:cNvPicPr/>
                   </pic:nvPicPr>
                   <pic:blipFill>
@@ -110,7 +110,74 @@
                   <pic:spPr>
                     <a:xfrm>
                       <a:off x="0" y="0"/>
-                      <a:ext cx="1967988" cy="1143000"/>
+                      <a:ext cx="2665247" cy="547016"/>
+                    </a:xfrm>
+                    <a:prstGeom prst="rect">
+                      <a:avLst/>
+                    </a:prstGeom>
+                  </pic:spPr>
+                </pic:pic>
+              </a:graphicData>
+            </a:graphic>
+            <wp14:sizeRelH relativeFrom="margin">
+              <wp14:pctWidth>0</wp14:pctWidth>
+            </wp14:sizeRelH>
+            <wp14:sizeRelV relativeFrom="margin">
+              <wp14:pctHeight>0</wp14:pctHeight>
+            </wp14:sizeRelV>
+          </wp:anchor>
+        </w:drawing>
+      </w:r>
+    </w:p>
+    <w:p>
+      <w:pPr>
+        <w:rPr>
+          <w:lang w:val="fr-CA"/>
+        </w:rPr>
+      </w:pPr>
+      <w:r>
+        <w:rPr>
+          <w:lang w:val="fr-CA"/>
+        </w:rPr>
+        <w:drawing>
+          <wp:anchor distT="0" distB="0" distL="114300" distR="114300" simplePos="0" relativeHeight="251725824" behindDoc="0" locked="0" layoutInCell="1" allowOverlap="1" wp14:anchorId="04D33E6B" wp14:editId="4C83BB30">
+            <wp:simplePos x="0" y="0"/>
+            <wp:positionH relativeFrom="page">
+              <wp:posOffset>4486275</wp:posOffset>
+            </wp:positionH>
+            <wp:positionV relativeFrom="paragraph">
+              <wp:posOffset>3848100</wp:posOffset>
+            </wp:positionV>
+            <wp:extent cx="3209925" cy="2889615"/>
+            <wp:effectExtent l="0" t="0" r="0" b="6350"/>
+            <wp:wrapNone/>
+            <wp:docPr id="1913474034" name="Image 1" descr="Une image contenant cercle, capture d’écran, conception&#10;&#10;Description générée automatiquement"/>
+            <wp:cNvGraphicFramePr>
+              <a:graphicFrameLocks xmlns:a="http://schemas.openxmlformats.org/drawingml/2006/main" noChangeAspect="1"/>
+            </wp:cNvGraphicFramePr>
+            <a:graphic xmlns:a="http://schemas.openxmlformats.org/drawingml/2006/main">
+              <a:graphicData uri="http://schemas.openxmlformats.org/drawingml/2006/picture">
+                <pic:pic xmlns:pic="http://schemas.openxmlformats.org/drawingml/2006/picture">
+                  <pic:nvPicPr>
+                    <pic:cNvPr id="1913474034" name="Image 1" descr="Une image contenant cercle, capture d’écran, conception&#10;&#10;Description générée automatiquement"/>
+                    <pic:cNvPicPr/>
+                  </pic:nvPicPr>
+                  <pic:blipFill>
+                    <a:blip r:embed="rId6">
+                      <a:extLst>
+                        <a:ext uri="{28A0092B-C50C-407E-A947-70E740481C1C}">
+                          <a14:useLocalDpi xmlns:a14="http://schemas.microsoft.com/office/drawing/2010/main" val="0"/>
+                        </a:ext>
+                      </a:extLst>
+                    </a:blip>
+                    <a:stretch>
+                      <a:fillRect/>
+                    </a:stretch>
+                  </pic:blipFill>
+                  <pic:spPr>
+                    <a:xfrm>
+                      <a:off x="0" y="0"/>
+                      <a:ext cx="3209925" cy="2889615"/>
                     </a:xfrm>
                     <a:prstGeom prst="rect">
                       <a:avLst/>
@@ -133,18 +200,18 @@
           <w:lang w:val="fr-CA"/>
         </w:rPr>
         <w:drawing>
-          <wp:anchor distT="0" distB="0" distL="114300" distR="114300" simplePos="0" relativeHeight="251661312" behindDoc="0" locked="0" layoutInCell="1" allowOverlap="1" wp14:anchorId="0FEEB0AC" wp14:editId="0FB88590">
+          <wp:anchor distT="0" distB="0" distL="114300" distR="114300" simplePos="0" relativeHeight="251667456" behindDoc="0" locked="0" layoutInCell="1" allowOverlap="1" wp14:anchorId="0722F6D1" wp14:editId="5AF2897C">
             <wp:simplePos x="0" y="0"/>
-            <wp:positionH relativeFrom="margin">
-              <wp:posOffset>-838200</wp:posOffset>
+            <wp:positionH relativeFrom="page">
+              <wp:align>left</wp:align>
             </wp:positionH>
             <wp:positionV relativeFrom="paragraph">
-              <wp:posOffset>600075</wp:posOffset>
+              <wp:posOffset>2785110</wp:posOffset>
             </wp:positionV>
-            <wp:extent cx="2047875" cy="852194"/>
-            <wp:effectExtent l="0" t="0" r="0" b="5080"/>
+            <wp:extent cx="2924175" cy="986155"/>
+            <wp:effectExtent l="0" t="0" r="9525" b="4445"/>
             <wp:wrapNone/>
-            <wp:docPr id="622611465" name="Image 1" descr="Une image contenant ligne, diagramme, texte, Police&#10;&#10;Description générée automatiquement"/>
+            <wp:docPr id="1368720688" name="Image 1" descr="Une image contenant écriture manuscrite, Police, calligraphie, texte&#10;&#10;Description générée automatiquement"/>
             <wp:cNvGraphicFramePr>
               <a:graphicFrameLocks xmlns:a="http://schemas.openxmlformats.org/drawingml/2006/main" noChangeAspect="1"/>
             </wp:cNvGraphicFramePr>
@@ -152,11 +219,11 @@
               <a:graphicData uri="http://schemas.openxmlformats.org/drawingml/2006/picture">
                 <pic:pic xmlns:pic="http://schemas.openxmlformats.org/drawingml/2006/picture">
                   <pic:nvPicPr>
-                    <pic:cNvPr id="622611465" name="Image 1" descr="Une image contenant ligne, diagramme, texte, Police&#10;&#10;Description générée automatiquement"/>
+                    <pic:cNvPr id="1368720688" name="Image 1" descr="Une image contenant écriture manuscrite, Police, calligraphie, texte&#10;&#10;Description générée automatiquement"/>
                     <pic:cNvPicPr/>
                   </pic:nvPicPr>
                   <pic:blipFill>
-                    <a:blip r:embed="rId6">
+                    <a:blip r:embed="rId7">
                       <a:extLst>
                         <a:ext uri="{28A0092B-C50C-407E-A947-70E740481C1C}">
                           <a14:useLocalDpi xmlns:a14="http://schemas.microsoft.com/office/drawing/2010/main" val="0"/>
@@ -170,7 +237,7 @@
                   <pic:spPr>
                     <a:xfrm>
                       <a:off x="0" y="0"/>
-                      <a:ext cx="2047875" cy="852194"/>
+                      <a:ext cx="2924175" cy="986155"/>
                     </a:xfrm>
                     <a:prstGeom prst="rect">
                       <a:avLst/>
@@ -193,18 +260,18 @@
           <w:lang w:val="fr-CA"/>
         </w:rPr>
         <w:drawing>
-          <wp:anchor distT="0" distB="0" distL="114300" distR="114300" simplePos="0" relativeHeight="251660288" behindDoc="0" locked="0" layoutInCell="1" allowOverlap="1" wp14:anchorId="038EA2C2" wp14:editId="03551B6C">
+          <wp:anchor distT="0" distB="0" distL="114300" distR="114300" simplePos="0" relativeHeight="251668480" behindDoc="0" locked="0" layoutInCell="1" allowOverlap="1" wp14:anchorId="39715B76" wp14:editId="189614BB">
             <wp:simplePos x="0" y="0"/>
-            <wp:positionH relativeFrom="column">
-              <wp:posOffset>-819150</wp:posOffset>
+            <wp:positionH relativeFrom="page">
+              <wp:align>left</wp:align>
             </wp:positionH>
             <wp:positionV relativeFrom="paragraph">
-              <wp:posOffset>161925</wp:posOffset>
+              <wp:posOffset>4156710</wp:posOffset>
             </wp:positionV>
-            <wp:extent cx="1220447" cy="447675"/>
-            <wp:effectExtent l="0" t="0" r="0" b="0"/>
+            <wp:extent cx="2800337" cy="1706643"/>
+            <wp:effectExtent l="0" t="0" r="635" b="8255"/>
             <wp:wrapNone/>
-            <wp:docPr id="820121973" name="Image 1" descr="Une image contenant texte, Police, blanc, conception&#10;&#10;Description générée automatiquement"/>
+            <wp:docPr id="577442945" name="Image 1" descr="Une image contenant écriture manuscrite, Dessin d’enfant, diagramme, ligne&#10;&#10;Description générée automatiquement"/>
             <wp:cNvGraphicFramePr>
               <a:graphicFrameLocks xmlns:a="http://schemas.openxmlformats.org/drawingml/2006/main" noChangeAspect="1"/>
             </wp:cNvGraphicFramePr>
@@ -212,11 +279,11 @@
               <a:graphicData uri="http://schemas.openxmlformats.org/drawingml/2006/picture">
                 <pic:pic xmlns:pic="http://schemas.openxmlformats.org/drawingml/2006/picture">
                   <pic:nvPicPr>
-                    <pic:cNvPr id="820121973" name="Image 1" descr="Une image contenant texte, Police, blanc, conception&#10;&#10;Description générée automatiquement"/>
+                    <pic:cNvPr id="577442945" name="Image 1" descr="Une image contenant écriture manuscrite, Dessin d’enfant, diagramme, ligne&#10;&#10;Description générée automatiquement"/>
                     <pic:cNvPicPr/>
                   </pic:nvPicPr>
                   <pic:blipFill>
-                    <a:blip r:embed="rId7">
+                    <a:blip r:embed="rId8">
                       <a:extLst>
                         <a:ext uri="{28A0092B-C50C-407E-A947-70E740481C1C}">
                           <a14:useLocalDpi xmlns:a14="http://schemas.microsoft.com/office/drawing/2010/main" val="0"/>
@@ -230,7 +297,7 @@
                   <pic:spPr>
                     <a:xfrm>
                       <a:off x="0" y="0"/>
-                      <a:ext cx="1220447" cy="447675"/>
+                      <a:ext cx="2800337" cy="1706643"/>
                     </a:xfrm>
                     <a:prstGeom prst="rect">
                       <a:avLst/>
@@ -253,18 +320,18 @@
           <w:lang w:val="fr-CA"/>
         </w:rPr>
         <w:drawing>
-          <wp:anchor distT="0" distB="0" distL="114300" distR="114300" simplePos="0" relativeHeight="251659264" behindDoc="0" locked="0" layoutInCell="1" allowOverlap="1" wp14:anchorId="6D040D4A" wp14:editId="1F387B6B">
+          <wp:anchor distT="0" distB="0" distL="114300" distR="114300" simplePos="0" relativeHeight="251669504" behindDoc="0" locked="0" layoutInCell="1" allowOverlap="1" wp14:anchorId="4C77F8BB" wp14:editId="48D2C34F">
             <wp:simplePos x="0" y="0"/>
-            <wp:positionH relativeFrom="margin">
-              <wp:posOffset>-1085850</wp:posOffset>
+            <wp:positionH relativeFrom="page">
+              <wp:posOffset>3676650</wp:posOffset>
             </wp:positionH>
             <wp:positionV relativeFrom="paragraph">
-              <wp:posOffset>-304800</wp:posOffset>
+              <wp:posOffset>142875</wp:posOffset>
             </wp:positionV>
-            <wp:extent cx="2609641" cy="457200"/>
-            <wp:effectExtent l="0" t="0" r="635" b="0"/>
+            <wp:extent cx="3361544" cy="657225"/>
+            <wp:effectExtent l="0" t="0" r="0" b="0"/>
             <wp:wrapNone/>
-            <wp:docPr id="711584994" name="Image 1" descr="Une image contenant texte, Police, capture d’écran, ligne&#10;&#10;Description générée automatiquement"/>
+            <wp:docPr id="536056726" name="Image 1" descr="Une image contenant ligne, Tracé, diagramme, Police&#10;&#10;Description générée automatiquement"/>
             <wp:cNvGraphicFramePr>
               <a:graphicFrameLocks xmlns:a="http://schemas.openxmlformats.org/drawingml/2006/main" noChangeAspect="1"/>
             </wp:cNvGraphicFramePr>
@@ -272,11 +339,11 @@
               <a:graphicData uri="http://schemas.openxmlformats.org/drawingml/2006/picture">
                 <pic:pic xmlns:pic="http://schemas.openxmlformats.org/drawingml/2006/picture">
                   <pic:nvPicPr>
-                    <pic:cNvPr id="711584994" name="Image 1" descr="Une image contenant texte, Police, capture d’écran, ligne&#10;&#10;Description générée automatiquement"/>
+                    <pic:cNvPr id="536056726" name="Image 1" descr="Une image contenant ligne, Tracé, diagramme, Police&#10;&#10;Description générée automatiquement"/>
                     <pic:cNvPicPr/>
                   </pic:nvPicPr>
                   <pic:blipFill>
-                    <a:blip r:embed="rId8">
+                    <a:blip r:embed="rId9">
                       <a:extLst>
                         <a:ext uri="{28A0092B-C50C-407E-A947-70E740481C1C}">
                           <a14:useLocalDpi xmlns:a14="http://schemas.microsoft.com/office/drawing/2010/main" val="0"/>
@@ -290,7 +357,7 @@
                   <pic:spPr>
                     <a:xfrm>
                       <a:off x="0" y="0"/>
-                      <a:ext cx="2609641" cy="457200"/>
+                      <a:ext cx="3361544" cy="657225"/>
                     </a:xfrm>
                     <a:prstGeom prst="rect">
                       <a:avLst/>
@@ -313,18 +380,18 @@
           <w:lang w:val="fr-CA"/>
         </w:rPr>
         <w:drawing>
-          <wp:anchor distT="0" distB="0" distL="114300" distR="114300" simplePos="0" relativeHeight="251658240" behindDoc="0" locked="0" layoutInCell="1" allowOverlap="1" wp14:anchorId="63383F48" wp14:editId="20826C49">
+          <wp:anchor distT="0" distB="0" distL="114300" distR="114300" simplePos="0" relativeHeight="251666432" behindDoc="0" locked="0" layoutInCell="1" allowOverlap="1" wp14:anchorId="0B3576CB" wp14:editId="6B425D0A">
             <wp:simplePos x="0" y="0"/>
             <wp:positionH relativeFrom="page">
-              <wp:posOffset>-152400</wp:posOffset>
+              <wp:align>right</wp:align>
             </wp:positionH>
             <wp:positionV relativeFrom="paragraph">
-              <wp:posOffset>-914400</wp:posOffset>
+              <wp:posOffset>6848475</wp:posOffset>
             </wp:positionV>
-            <wp:extent cx="2895600" cy="525145"/>
-            <wp:effectExtent l="0" t="0" r="0" b="8255"/>
+            <wp:extent cx="3007960" cy="2000058"/>
+            <wp:effectExtent l="0" t="0" r="2540" b="635"/>
             <wp:wrapNone/>
-            <wp:docPr id="2101283523" name="Image 1" descr="Une image contenant texte, Police, blanc, capture d’écran&#10;&#10;Description générée automatiquement"/>
+            <wp:docPr id="33152354" name="Image 1" descr="Une image contenant écriture manuscrite, texte, Police, ligne"/>
             <wp:cNvGraphicFramePr>
               <a:graphicFrameLocks xmlns:a="http://schemas.openxmlformats.org/drawingml/2006/main" noChangeAspect="1"/>
             </wp:cNvGraphicFramePr>
@@ -332,11 +399,11 @@
               <a:graphicData uri="http://schemas.openxmlformats.org/drawingml/2006/picture">
                 <pic:pic xmlns:pic="http://schemas.openxmlformats.org/drawingml/2006/picture">
                   <pic:nvPicPr>
-                    <pic:cNvPr id="2101283523" name="Image 1" descr="Une image contenant texte, Police, blanc, capture d’écran&#10;&#10;Description générée automatiquement"/>
+                    <pic:cNvPr id="33152354" name="Image 1" descr="Une image contenant écriture manuscrite, texte, Police, ligne"/>
                     <pic:cNvPicPr/>
                   </pic:nvPicPr>
                   <pic:blipFill>
-                    <a:blip r:embed="rId9">
+                    <a:blip r:embed="rId10">
                       <a:extLst>
                         <a:ext uri="{28A0092B-C50C-407E-A947-70E740481C1C}">
                           <a14:useLocalDpi xmlns:a14="http://schemas.microsoft.com/office/drawing/2010/main" val="0"/>
@@ -350,7 +417,7 @@
                   <pic:spPr>
                     <a:xfrm>
                       <a:off x="0" y="0"/>
-                      <a:ext cx="2895600" cy="525145"/>
+                      <a:ext cx="3007960" cy="2000058"/>
                     </a:xfrm>
                     <a:prstGeom prst="rect">
                       <a:avLst/>
@@ -359,6 +426,725 @@
                 </pic:pic>
               </a:graphicData>
             </a:graphic>
+            <wp14:sizeRelH relativeFrom="margin">
+              <wp14:pctWidth>0</wp14:pctWidth>
+            </wp14:sizeRelH>
+            <wp14:sizeRelV relativeFrom="margin">
+              <wp14:pctHeight>0</wp14:pctHeight>
+            </wp14:sizeRelV>
+          </wp:anchor>
+        </w:drawing>
+      </w:r>
+      <w:r>
+        <w:rPr>
+          <w:lang w:val="fr-CA"/>
+        </w:rPr>
+        <w:br w:type="page"/>
+      </w:r>
+    </w:p>
+    <w:p>
+      <w:pPr>
+        <w:rPr>
+          <w:lang w:val="fr-CA"/>
+        </w:rPr>
+      </w:pPr>
+      <w:r>
+        <w:rPr>
+          <w:noProof/>
+          <w:lang w:val="fr-CA"/>
+        </w:rPr>
+        <w:lastRenderedPageBreak/>
+        <mc:AlternateContent>
+          <mc:Choice Requires="wps">
+            <w:drawing>
+              <wp:anchor distT="45720" distB="45720" distL="114300" distR="114300" simplePos="0" relativeHeight="251724800" behindDoc="0" locked="0" layoutInCell="1" allowOverlap="1" wp14:anchorId="40CE2401" wp14:editId="0A83B809">
+                <wp:simplePos x="0" y="0"/>
+                <wp:positionH relativeFrom="page">
+                  <wp:align>right</wp:align>
+                </wp:positionH>
+                <wp:positionV relativeFrom="paragraph">
+                  <wp:posOffset>333375</wp:posOffset>
+                </wp:positionV>
+                <wp:extent cx="2087880" cy="981075"/>
+                <wp:effectExtent l="0" t="0" r="26670" b="28575"/>
+                <wp:wrapSquare wrapText="bothSides"/>
+                <wp:docPr id="911230053" name="Zone de texte 2"/>
+                <wp:cNvGraphicFramePr>
+                  <a:graphicFrameLocks xmlns:a="http://schemas.openxmlformats.org/drawingml/2006/main"/>
+                </wp:cNvGraphicFramePr>
+                <a:graphic xmlns:a="http://schemas.openxmlformats.org/drawingml/2006/main">
+                  <a:graphicData uri="http://schemas.microsoft.com/office/word/2010/wordprocessingShape">
+                    <wps:wsp>
+                      <wps:cNvSpPr txBox="1">
+                        <a:spLocks noChangeArrowheads="1"/>
+                      </wps:cNvSpPr>
+                      <wps:spPr bwMode="auto">
+                        <a:xfrm>
+                          <a:off x="0" y="0"/>
+                          <a:ext cx="2087880" cy="981075"/>
+                        </a:xfrm>
+                        <a:prstGeom prst="rect">
+                          <a:avLst/>
+                        </a:prstGeom>
+                        <a:solidFill>
+                          <a:srgbClr val="FFFFFF"/>
+                        </a:solidFill>
+                        <a:ln w="9525">
+                          <a:solidFill>
+                            <a:srgbClr val="000000"/>
+                          </a:solidFill>
+                          <a:miter lim="800000"/>
+                          <a:headEnd/>
+                          <a:tailEnd/>
+                        </a:ln>
+                      </wps:spPr>
+                      <wps:txbx>
+                        <w:txbxContent>
+                          <w:p>
+                            <w:pPr>
+                              <w:rPr>
+                                <w:lang w:val="fr-CA"/>
+                              </w:rPr>
+                            </w:pPr>
+                            <w:r>
+                              <w:rPr>
+                                <w:lang w:val="fr-CA"/>
+                              </w:rPr>
+                              <w:t>Pour les scalaires multiplier par u</w:t>
+                            </w:r>
+                            <w:r>
+                              <w:rPr>
+                                <w:lang w:val="fr-CA"/>
+                              </w:rPr>
+                              <w:t>n vecteur faire la multiplication du scalaire lors du calcule des composante X et Y de la résultante</w:t>
+                            </w:r>
+                          </w:p>
+                        </w:txbxContent>
+                      </wps:txbx>
+                      <wps:bodyPr rot="0" vert="horz" wrap="square" lIns="91440" tIns="45720" rIns="91440" bIns="45720" anchor="t" anchorCtr="0">
+                        <a:noAutofit/>
+                      </wps:bodyPr>
+                    </wps:wsp>
+                  </a:graphicData>
+                </a:graphic>
+                <wp14:sizeRelH relativeFrom="margin">
+                  <wp14:pctWidth>0</wp14:pctWidth>
+                </wp14:sizeRelH>
+                <wp14:sizeRelV relativeFrom="margin">
+                  <wp14:pctHeight>0</wp14:pctHeight>
+                </wp14:sizeRelV>
+              </wp:anchor>
+            </w:drawing>
+          </mc:Choice>
+          <mc:Fallback>
+            <w:pict>
+              <v:shapetype w14:anchorId="40CE2401" id="_x0000_t202" coordsize="21600,21600" o:spt="202" path="m,l,21600r21600,l21600,xe">
+                <v:stroke joinstyle="miter"/>
+                <v:path gradientshapeok="t" o:connecttype="rect"/>
+              </v:shapetype>
+              <v:shape id="Zone de texte 2" o:spid="_x0000_s1026" type="#_x0000_t202" style="position:absolute;margin-left:113.2pt;margin-top:26.25pt;width:164.4pt;height:77.25pt;z-index:251724800;visibility:visible;mso-wrap-style:square;mso-width-percent:0;mso-height-percent:0;mso-wrap-distance-left:9pt;mso-wrap-distance-top:3.6pt;mso-wrap-distance-right:9pt;mso-wrap-distance-bottom:3.6pt;mso-position-horizontal:right;mso-position-horizontal-relative:page;mso-position-vertical:absolute;mso-position-vertical-relative:text;mso-width-percent:0;mso-height-percent:0;mso-width-relative:margin;mso-height-relative:margin;v-text-anchor:top" o:gfxdata="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">
+                <v:textbox>
+                  <w:txbxContent>
+                    <w:p>
+                      <w:pPr>
+                        <w:rPr>
+                          <w:lang w:val="fr-CA"/>
+                        </w:rPr>
+                      </w:pPr>
+                      <w:r>
+                        <w:rPr>
+                          <w:lang w:val="fr-CA"/>
+                        </w:rPr>
+                        <w:t>Pour les scalaires multiplier par u</w:t>
+                      </w:r>
+                      <w:r>
+                        <w:rPr>
+                          <w:lang w:val="fr-CA"/>
+                        </w:rPr>
+                        <w:t>n vecteur faire la multiplication du scalaire lors du calcule des composante X et Y de la résultante</w:t>
+                      </w:r>
+                    </w:p>
+                  </w:txbxContent>
+                </v:textbox>
+                <w10:wrap type="square" anchorx="page"/>
+              </v:shape>
+            </w:pict>
+          </mc:Fallback>
+        </mc:AlternateContent>
+      </w:r>
+      <w:r>
+        <w:rPr>
+          <w:lang w:val="fr-CA"/>
+        </w:rPr>
+        <w:drawing>
+          <wp:anchor distT="0" distB="0" distL="114300" distR="114300" simplePos="0" relativeHeight="251670528" behindDoc="0" locked="0" layoutInCell="1" allowOverlap="1" wp14:anchorId="717F99D6" wp14:editId="3810ECD3">
+            <wp:simplePos x="0" y="0"/>
+            <wp:positionH relativeFrom="page">
+              <wp:align>left</wp:align>
+            </wp:positionH>
+            <wp:positionV relativeFrom="paragraph">
+              <wp:posOffset>7219950</wp:posOffset>
+            </wp:positionV>
+            <wp:extent cx="4524375" cy="1910715"/>
+            <wp:effectExtent l="0" t="0" r="9525" b="0"/>
+            <wp:wrapNone/>
+            <wp:docPr id="2006963627" name="Image 1" descr="Une image contenant texte, écriture manuscrite, document, écrit à la main&#10;&#10;Description générée automatiquement"/>
+            <wp:cNvGraphicFramePr>
+              <a:graphicFrameLocks xmlns:a="http://schemas.openxmlformats.org/drawingml/2006/main" noChangeAspect="1"/>
+            </wp:cNvGraphicFramePr>
+            <a:graphic xmlns:a="http://schemas.openxmlformats.org/drawingml/2006/main">
+              <a:graphicData uri="http://schemas.openxmlformats.org/drawingml/2006/picture">
+                <pic:pic xmlns:pic="http://schemas.openxmlformats.org/drawingml/2006/picture">
+                  <pic:nvPicPr>
+                    <pic:cNvPr id="2006963627" name="Image 1" descr="Une image contenant texte, écriture manuscrite, document, écrit à la main&#10;&#10;Description générée automatiquement"/>
+                    <pic:cNvPicPr/>
+                  </pic:nvPicPr>
+                  <pic:blipFill>
+                    <a:blip r:embed="rId11">
+                      <a:extLst>
+                        <a:ext uri="{28A0092B-C50C-407E-A947-70E740481C1C}">
+                          <a14:useLocalDpi xmlns:a14="http://schemas.microsoft.com/office/drawing/2010/main" val="0"/>
+                        </a:ext>
+                      </a:extLst>
+                    </a:blip>
+                    <a:stretch>
+                      <a:fillRect/>
+                    </a:stretch>
+                  </pic:blipFill>
+                  <pic:spPr>
+                    <a:xfrm>
+                      <a:off x="0" y="0"/>
+                      <a:ext cx="4524375" cy="1910715"/>
+                    </a:xfrm>
+                    <a:prstGeom prst="rect">
+                      <a:avLst/>
+                    </a:prstGeom>
+                  </pic:spPr>
+                </pic:pic>
+              </a:graphicData>
+            </a:graphic>
+            <wp14:sizeRelH relativeFrom="margin">
+              <wp14:pctWidth>0</wp14:pctWidth>
+            </wp14:sizeRelH>
+            <wp14:sizeRelV relativeFrom="margin">
+              <wp14:pctHeight>0</wp14:pctHeight>
+            </wp14:sizeRelV>
+          </wp:anchor>
+        </w:drawing>
+      </w:r>
+      <w:r>
+        <w:rPr>
+          <w:lang w:val="fr-CA"/>
+        </w:rPr>
+        <w:drawing>
+          <wp:anchor distT="0" distB="0" distL="114300" distR="114300" simplePos="0" relativeHeight="251665408" behindDoc="0" locked="0" layoutInCell="1" allowOverlap="1" wp14:anchorId="5918094B" wp14:editId="2CA63D8E">
+            <wp:simplePos x="0" y="0"/>
+            <wp:positionH relativeFrom="page">
+              <wp:posOffset>9525</wp:posOffset>
+            </wp:positionH>
+            <wp:positionV relativeFrom="paragraph">
+              <wp:posOffset>5734050</wp:posOffset>
+            </wp:positionV>
+            <wp:extent cx="3848100" cy="1466850"/>
+            <wp:effectExtent l="0" t="0" r="0" b="0"/>
+            <wp:wrapNone/>
+            <wp:docPr id="1652911952" name="Image 1" descr="Une image contenant texte, écriture manuscrite, Police, ligne&#10;&#10;Description générée automatiquement"/>
+            <wp:cNvGraphicFramePr>
+              <a:graphicFrameLocks xmlns:a="http://schemas.openxmlformats.org/drawingml/2006/main" noChangeAspect="1"/>
+            </wp:cNvGraphicFramePr>
+            <a:graphic xmlns:a="http://schemas.openxmlformats.org/drawingml/2006/main">
+              <a:graphicData uri="http://schemas.openxmlformats.org/drawingml/2006/picture">
+                <pic:pic xmlns:pic="http://schemas.openxmlformats.org/drawingml/2006/picture">
+                  <pic:nvPicPr>
+                    <pic:cNvPr id="1652911952" name="Image 1" descr="Une image contenant texte, écriture manuscrite, Police, ligne&#10;&#10;Description générée automatiquement"/>
+                    <pic:cNvPicPr/>
+                  </pic:nvPicPr>
+                  <pic:blipFill>
+                    <a:blip r:embed="rId12">
+                      <a:extLst>
+                        <a:ext uri="{28A0092B-C50C-407E-A947-70E740481C1C}">
+                          <a14:useLocalDpi xmlns:a14="http://schemas.microsoft.com/office/drawing/2010/main" val="0"/>
+                        </a:ext>
+                      </a:extLst>
+                    </a:blip>
+                    <a:stretch>
+                      <a:fillRect/>
+                    </a:stretch>
+                  </pic:blipFill>
+                  <pic:spPr>
+                    <a:xfrm>
+                      <a:off x="0" y="0"/>
+                      <a:ext cx="3848100" cy="1466850"/>
+                    </a:xfrm>
+                    <a:prstGeom prst="rect">
+                      <a:avLst/>
+                    </a:prstGeom>
+                  </pic:spPr>
+                </pic:pic>
+              </a:graphicData>
+            </a:graphic>
+            <wp14:sizeRelH relativeFrom="margin">
+              <wp14:pctWidth>0</wp14:pctWidth>
+            </wp14:sizeRelH>
+          </wp:anchor>
+        </w:drawing>
+      </w:r>
+      <w:r>
+        <w:rPr>
+          <w:lang w:val="fr-CA"/>
+        </w:rPr>
+        <w:drawing>
+          <wp:anchor distT="0" distB="0" distL="114300" distR="114300" simplePos="0" relativeHeight="251664384" behindDoc="0" locked="0" layoutInCell="1" allowOverlap="1" wp14:anchorId="2ECC06DE" wp14:editId="7D682AF2">
+            <wp:simplePos x="0" y="0"/>
+            <wp:positionH relativeFrom="page">
+              <wp:align>left</wp:align>
+            </wp:positionH>
+            <wp:positionV relativeFrom="paragraph">
+              <wp:posOffset>4846955</wp:posOffset>
+            </wp:positionV>
+            <wp:extent cx="2390775" cy="863335"/>
+            <wp:effectExtent l="0" t="0" r="0" b="0"/>
+            <wp:wrapNone/>
+            <wp:docPr id="1593349037" name="Image 1" descr="Une image contenant texte, écriture manuscrite, ligne, Police&#10;&#10;Description générée automatiquement"/>
+            <wp:cNvGraphicFramePr>
+              <a:graphicFrameLocks xmlns:a="http://schemas.openxmlformats.org/drawingml/2006/main" noChangeAspect="1"/>
+            </wp:cNvGraphicFramePr>
+            <a:graphic xmlns:a="http://schemas.openxmlformats.org/drawingml/2006/main">
+              <a:graphicData uri="http://schemas.openxmlformats.org/drawingml/2006/picture">
+                <pic:pic xmlns:pic="http://schemas.openxmlformats.org/drawingml/2006/picture">
+                  <pic:nvPicPr>
+                    <pic:cNvPr id="1593349037" name="Image 1" descr="Une image contenant texte, écriture manuscrite, ligne, Police&#10;&#10;Description générée automatiquement"/>
+                    <pic:cNvPicPr/>
+                  </pic:nvPicPr>
+                  <pic:blipFill>
+                    <a:blip r:embed="rId13">
+                      <a:extLst>
+                        <a:ext uri="{28A0092B-C50C-407E-A947-70E740481C1C}">
+                          <a14:useLocalDpi xmlns:a14="http://schemas.microsoft.com/office/drawing/2010/main" val="0"/>
+                        </a:ext>
+                      </a:extLst>
+                    </a:blip>
+                    <a:stretch>
+                      <a:fillRect/>
+                    </a:stretch>
+                  </pic:blipFill>
+                  <pic:spPr>
+                    <a:xfrm>
+                      <a:off x="0" y="0"/>
+                      <a:ext cx="2390775" cy="863335"/>
+                    </a:xfrm>
+                    <a:prstGeom prst="rect">
+                      <a:avLst/>
+                    </a:prstGeom>
+                  </pic:spPr>
+                </pic:pic>
+              </a:graphicData>
+            </a:graphic>
+            <wp14:sizeRelH relativeFrom="margin">
+              <wp14:pctWidth>0</wp14:pctWidth>
+            </wp14:sizeRelH>
+            <wp14:sizeRelV relativeFrom="margin">
+              <wp14:pctHeight>0</wp14:pctHeight>
+            </wp14:sizeRelV>
+          </wp:anchor>
+        </w:drawing>
+      </w:r>
+      <w:r>
+        <w:rPr>
+          <w:noProof/>
+          <w:lang w:val="fr-CA"/>
+        </w:rPr>
+        <mc:AlternateContent>
+          <mc:Choice Requires="wpi">
+            <w:drawing>
+              <wp:anchor distT="0" distB="0" distL="114300" distR="114300" simplePos="0" relativeHeight="251718656" behindDoc="0" locked="0" layoutInCell="1" allowOverlap="1" wp14:anchorId="3C9853DB" wp14:editId="6801C90D">
+                <wp:simplePos x="0" y="0"/>
+                <wp:positionH relativeFrom="column">
+                  <wp:posOffset>2285365</wp:posOffset>
+                </wp:positionH>
+                <wp:positionV relativeFrom="paragraph">
+                  <wp:posOffset>-852170</wp:posOffset>
+                </wp:positionV>
+                <wp:extent cx="4542660" cy="1173480"/>
+                <wp:effectExtent l="57150" t="57150" r="48895" b="45720"/>
+                <wp:wrapNone/>
+                <wp:docPr id="1863049783" name="Encre 51"/>
+                <wp:cNvGraphicFramePr/>
+                <a:graphic xmlns:a="http://schemas.openxmlformats.org/drawingml/2006/main">
+                  <a:graphicData uri="http://schemas.microsoft.com/office/word/2010/wordprocessingInk">
+                    <w14:contentPart bwMode="auto" r:id="rId14">
+                      <w14:nvContentPartPr>
+                        <w14:cNvContentPartPr/>
+                      </w14:nvContentPartPr>
+                      <w14:xfrm>
+                        <a:off x="0" y="0"/>
+                        <a:ext cx="4542660" cy="1173480"/>
+                      </w14:xfrm>
+                    </w14:contentPart>
+                  </a:graphicData>
+                </a:graphic>
+              </wp:anchor>
+            </w:drawing>
+          </mc:Choice>
+          <mc:Fallback>
+            <w:pict>
+              <v:shapetype w14:anchorId="0ACE78C7" id="_x0000_t75" coordsize="21600,21600" o:spt="75" o:preferrelative="t" path="m@4@5l@4@11@9@11@9@5xe" filled="f" stroked="f">
+                <v:stroke joinstyle="miter"/>
+                <v:formulas>
+                  <v:f eqn="if lineDrawn pixelLineWidth 0"/>
+                  <v:f eqn="sum @0 1 0"/>
+                  <v:f eqn="sum 0 0 @1"/>
+                  <v:f eqn="prod @2 1 2"/>
+                  <v:f eqn="prod @3 21600 pixelWidth"/>
+                  <v:f eqn="prod @3 21600 pixelHeight"/>
+                  <v:f eqn="sum @0 0 1"/>
+                  <v:f eqn="prod @6 1 2"/>
+                  <v:f eqn="prod @7 21600 pixelWidth"/>
+                  <v:f eqn="sum @8 21600 0"/>
+                  <v:f eqn="prod @7 21600 pixelHeight"/>
+                  <v:f eqn="sum @10 21600 0"/>
+                </v:formulas>
+                <v:path o:extrusionok="f" gradientshapeok="t" o:connecttype="rect"/>
+                <o:lock v:ext="edit" aspectratio="t"/>
+              </v:shapetype>
+              <v:shape id="Encre 51" o:spid="_x0000_s1026" type="#_x0000_t75" style="position:absolute;margin-left:179.25pt;margin-top:-67.8pt;width:359.15pt;height:93.8pt;z-index:251718656;visibility:visible;mso-wrap-style:square;mso-wrap-distance-left:9pt;mso-wrap-distance-top:0;mso-wrap-distance-right:9pt;mso-wrap-distance-bottom:0;mso-position-horizontal:absolute;mso-position-horizontal-relative:text;mso-position-vertical:absolute;mso-position-vertical-relative:text" o:gfxdata="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">
+                <v:imagedata r:id="rId15" o:title=""/>
+              </v:shape>
+            </w:pict>
+          </mc:Fallback>
+        </mc:AlternateContent>
+      </w:r>
+      <w:r>
+        <w:rPr>
+          <w:noProof/>
+          <w:lang w:val="fr-CA"/>
+        </w:rPr>
+        <mc:AlternateContent>
+          <mc:Choice Requires="wpi">
+            <w:drawing>
+              <wp:anchor distT="0" distB="0" distL="114300" distR="114300" simplePos="0" relativeHeight="251715584" behindDoc="0" locked="0" layoutInCell="1" allowOverlap="1" wp14:anchorId="7D1A2A93" wp14:editId="79E2E643">
+                <wp:simplePos x="0" y="0"/>
+                <wp:positionH relativeFrom="column">
+                  <wp:posOffset>-904995</wp:posOffset>
+                </wp:positionH>
+                <wp:positionV relativeFrom="paragraph">
+                  <wp:posOffset>3790365</wp:posOffset>
+                </wp:positionV>
+                <wp:extent cx="3057120" cy="20880"/>
+                <wp:effectExtent l="57150" t="57150" r="48260" b="55880"/>
+                <wp:wrapNone/>
+                <wp:docPr id="1829625965" name="Encre 48"/>
+                <wp:cNvGraphicFramePr/>
+                <a:graphic xmlns:a="http://schemas.openxmlformats.org/drawingml/2006/main">
+                  <a:graphicData uri="http://schemas.microsoft.com/office/word/2010/wordprocessingInk">
+                    <w14:contentPart bwMode="auto" r:id="rId16">
+                      <w14:nvContentPartPr>
+                        <w14:cNvContentPartPr/>
+                      </w14:nvContentPartPr>
+                      <w14:xfrm>
+                        <a:off x="0" y="0"/>
+                        <a:ext cx="3057120" cy="20880"/>
+                      </w14:xfrm>
+                    </w14:contentPart>
+                  </a:graphicData>
+                </a:graphic>
+              </wp:anchor>
+            </w:drawing>
+          </mc:Choice>
+          <mc:Fallback>
+            <w:pict>
+              <v:shape w14:anchorId="5A30C212" id="Encre 48" o:spid="_x0000_s1026" type="#_x0000_t75" style="position:absolute;margin-left:-71.95pt;margin-top:297.75pt;width:242.1pt;height:3.1pt;z-index:251715584;visibility:visible;mso-wrap-style:square;mso-wrap-distance-left:9pt;mso-wrap-distance-top:0;mso-wrap-distance-right:9pt;mso-wrap-distance-bottom:0;mso-position-horizontal:absolute;mso-position-horizontal-relative:text;mso-position-vertical:absolute;mso-position-vertical-relative:text" o:gfxdata="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">
+                <v:imagedata r:id="rId17" o:title=""/>
+              </v:shape>
+            </w:pict>
+          </mc:Fallback>
+        </mc:AlternateContent>
+      </w:r>
+      <w:r>
+        <w:rPr>
+          <w:noProof/>
+          <w:lang w:val="fr-CA"/>
+        </w:rPr>
+        <mc:AlternateContent>
+          <mc:Choice Requires="wpi">
+            <w:drawing>
+              <wp:anchor distT="0" distB="0" distL="114300" distR="114300" simplePos="0" relativeHeight="251714560" behindDoc="0" locked="0" layoutInCell="1" allowOverlap="1" wp14:anchorId="3CF5D4A2" wp14:editId="1D66480A">
+                <wp:simplePos x="0" y="0"/>
+                <wp:positionH relativeFrom="column">
+                  <wp:posOffset>2151765</wp:posOffset>
+                </wp:positionH>
+                <wp:positionV relativeFrom="paragraph">
+                  <wp:posOffset>-886035</wp:posOffset>
+                </wp:positionV>
+                <wp:extent cx="135000" cy="4626000"/>
+                <wp:effectExtent l="57150" t="57150" r="55880" b="41275"/>
+                <wp:wrapNone/>
+                <wp:docPr id="151236057" name="Encre 47"/>
+                <wp:cNvGraphicFramePr/>
+                <a:graphic xmlns:a="http://schemas.openxmlformats.org/drawingml/2006/main">
+                  <a:graphicData uri="http://schemas.microsoft.com/office/word/2010/wordprocessingInk">
+                    <w14:contentPart bwMode="auto" r:id="rId18">
+                      <w14:nvContentPartPr>
+                        <w14:cNvContentPartPr/>
+                      </w14:nvContentPartPr>
+                      <w14:xfrm>
+                        <a:off x="0" y="0"/>
+                        <a:ext cx="135000" cy="4626000"/>
+                      </w14:xfrm>
+                    </w14:contentPart>
+                  </a:graphicData>
+                </a:graphic>
+              </wp:anchor>
+            </w:drawing>
+          </mc:Choice>
+          <mc:Fallback>
+            <w:pict>
+              <v:shape w14:anchorId="2EF521CF" id="Encre 47" o:spid="_x0000_s1026" type="#_x0000_t75" style="position:absolute;margin-left:168.75pt;margin-top:-70.45pt;width:12.05pt;height:365.65pt;z-index:251714560;visibility:visible;mso-wrap-style:square;mso-wrap-distance-left:9pt;mso-wrap-distance-top:0;mso-wrap-distance-right:9pt;mso-wrap-distance-bottom:0;mso-position-horizontal:absolute;mso-position-horizontal-relative:text;mso-position-vertical:absolute;mso-position-vertical-relative:text" o:gfxdata="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">
+                <v:imagedata r:id="rId19" o:title=""/>
+              </v:shape>
+            </w:pict>
+          </mc:Fallback>
+        </mc:AlternateContent>
+      </w:r>
+      <w:r>
+        <w:rPr>
+          <w:noProof/>
+          <w:lang w:val="fr-CA"/>
+        </w:rPr>
+        <w:drawing>
+          <wp:anchor distT="0" distB="0" distL="114300" distR="114300" simplePos="0" relativeHeight="251663360" behindDoc="0" locked="0" layoutInCell="1" allowOverlap="1" wp14:anchorId="58B1352D" wp14:editId="71299150">
+            <wp:simplePos x="0" y="0"/>
+            <wp:positionH relativeFrom="column">
+              <wp:posOffset>2238375</wp:posOffset>
+            </wp:positionH>
+            <wp:positionV relativeFrom="paragraph">
+              <wp:posOffset>-885825</wp:posOffset>
+            </wp:positionV>
+            <wp:extent cx="2638425" cy="891280"/>
+            <wp:effectExtent l="0" t="0" r="0" b="4445"/>
+            <wp:wrapNone/>
+            <wp:docPr id="718226703" name="Image 1" descr="Une image contenant texte, Police, écriture manuscrite, capture d’écran&#10;&#10;Description générée automatiquement"/>
+            <wp:cNvGraphicFramePr>
+              <a:graphicFrameLocks xmlns:a="http://schemas.openxmlformats.org/drawingml/2006/main" noChangeAspect="1"/>
+            </wp:cNvGraphicFramePr>
+            <a:graphic xmlns:a="http://schemas.openxmlformats.org/drawingml/2006/main">
+              <a:graphicData uri="http://schemas.openxmlformats.org/drawingml/2006/picture">
+                <pic:pic xmlns:pic="http://schemas.openxmlformats.org/drawingml/2006/picture">
+                  <pic:nvPicPr>
+                    <pic:cNvPr id="718226703" name="Image 1" descr="Une image contenant texte, Police, écriture manuscrite, capture d’écran&#10;&#10;Description générée automatiquement"/>
+                    <pic:cNvPicPr/>
+                  </pic:nvPicPr>
+                  <pic:blipFill>
+                    <a:blip r:embed="rId20">
+                      <a:extLst>
+                        <a:ext uri="{28A0092B-C50C-407E-A947-70E740481C1C}">
+                          <a14:useLocalDpi xmlns:a14="http://schemas.microsoft.com/office/drawing/2010/main" val="0"/>
+                        </a:ext>
+                      </a:extLst>
+                    </a:blip>
+                    <a:stretch>
+                      <a:fillRect/>
+                    </a:stretch>
+                  </pic:blipFill>
+                  <pic:spPr>
+                    <a:xfrm>
+                      <a:off x="0" y="0"/>
+                      <a:ext cx="2638425" cy="891280"/>
+                    </a:xfrm>
+                    <a:prstGeom prst="rect">
+                      <a:avLst/>
+                    </a:prstGeom>
+                  </pic:spPr>
+                </pic:pic>
+              </a:graphicData>
+            </a:graphic>
+            <wp14:sizeRelH relativeFrom="margin">
+              <wp14:pctWidth>0</wp14:pctWidth>
+            </wp14:sizeRelH>
+            <wp14:sizeRelV relativeFrom="margin">
+              <wp14:pctHeight>0</wp14:pctHeight>
+            </wp14:sizeRelV>
+          </wp:anchor>
+        </w:drawing>
+      </w:r>
+      <w:r>
+        <w:rPr>
+          <w:lang w:val="fr-CA"/>
+        </w:rPr>
+        <w:drawing>
+          <wp:anchor distT="0" distB="0" distL="114300" distR="114300" simplePos="0" relativeHeight="251712512" behindDoc="0" locked="0" layoutInCell="1" allowOverlap="1" wp14:anchorId="21FC17D4" wp14:editId="4865AAD8">
+            <wp:simplePos x="0" y="0"/>
+            <wp:positionH relativeFrom="page">
+              <wp:align>left</wp:align>
+            </wp:positionH>
+            <wp:positionV relativeFrom="paragraph">
+              <wp:posOffset>-428625</wp:posOffset>
+            </wp:positionV>
+            <wp:extent cx="3226838" cy="4114800"/>
+            <wp:effectExtent l="0" t="0" r="0" b="0"/>
+            <wp:wrapNone/>
+            <wp:docPr id="2000921600" name="Image 1" descr="Une image contenant texte, capture d’écran, Parallèle, ligne&#10;&#10;Description générée automatiquement"/>
+            <wp:cNvGraphicFramePr>
+              <a:graphicFrameLocks xmlns:a="http://schemas.openxmlformats.org/drawingml/2006/main" noChangeAspect="1"/>
+            </wp:cNvGraphicFramePr>
+            <a:graphic xmlns:a="http://schemas.openxmlformats.org/drawingml/2006/main">
+              <a:graphicData uri="http://schemas.openxmlformats.org/drawingml/2006/picture">
+                <pic:pic xmlns:pic="http://schemas.openxmlformats.org/drawingml/2006/picture">
+                  <pic:nvPicPr>
+                    <pic:cNvPr id="2000921600" name="Image 1" descr="Une image contenant texte, capture d’écran, Parallèle, ligne&#10;&#10;Description générée automatiquement"/>
+                    <pic:cNvPicPr/>
+                  </pic:nvPicPr>
+                  <pic:blipFill>
+                    <a:blip r:embed="rId21">
+                      <a:extLst>
+                        <a:ext uri="{28A0092B-C50C-407E-A947-70E740481C1C}">
+                          <a14:useLocalDpi xmlns:a14="http://schemas.microsoft.com/office/drawing/2010/main" val="0"/>
+                        </a:ext>
+                      </a:extLst>
+                    </a:blip>
+                    <a:stretch>
+                      <a:fillRect/>
+                    </a:stretch>
+                  </pic:blipFill>
+                  <pic:spPr>
+                    <a:xfrm>
+                      <a:off x="0" y="0"/>
+                      <a:ext cx="3226838" cy="4114800"/>
+                    </a:xfrm>
+                    <a:prstGeom prst="rect">
+                      <a:avLst/>
+                    </a:prstGeom>
+                  </pic:spPr>
+                </pic:pic>
+              </a:graphicData>
+            </a:graphic>
+            <wp14:sizeRelH relativeFrom="margin">
+              <wp14:pctWidth>0</wp14:pctWidth>
+            </wp14:sizeRelH>
+            <wp14:sizeRelV relativeFrom="margin">
+              <wp14:pctHeight>0</wp14:pctHeight>
+            </wp14:sizeRelV>
+          </wp:anchor>
+        </w:drawing>
+      </w:r>
+      <w:r>
+        <w:rPr>
+          <w:lang w:val="fr-CA"/>
+        </w:rPr>
+        <w:drawing>
+          <wp:anchor distT="0" distB="0" distL="114300" distR="114300" simplePos="0" relativeHeight="251713536" behindDoc="0" locked="0" layoutInCell="1" allowOverlap="1" wp14:anchorId="4A193893" wp14:editId="6B8AFB39">
+            <wp:simplePos x="0" y="0"/>
+            <wp:positionH relativeFrom="page">
+              <wp:align>left</wp:align>
+            </wp:positionH>
+            <wp:positionV relativeFrom="paragraph">
+              <wp:posOffset>-895350</wp:posOffset>
+            </wp:positionV>
+            <wp:extent cx="1463675" cy="432309"/>
+            <wp:effectExtent l="0" t="0" r="3175" b="6350"/>
+            <wp:wrapNone/>
+            <wp:docPr id="912185096" name="Image 1" descr="Une image contenant Police, texte, typographie, conception&#10;&#10;Description générée automatiquement"/>
+            <wp:cNvGraphicFramePr>
+              <a:graphicFrameLocks xmlns:a="http://schemas.openxmlformats.org/drawingml/2006/main" noChangeAspect="1"/>
+            </wp:cNvGraphicFramePr>
+            <a:graphic xmlns:a="http://schemas.openxmlformats.org/drawingml/2006/main">
+              <a:graphicData uri="http://schemas.openxmlformats.org/drawingml/2006/picture">
+                <pic:pic xmlns:pic="http://schemas.openxmlformats.org/drawingml/2006/picture">
+                  <pic:nvPicPr>
+                    <pic:cNvPr id="912185096" name="Image 1" descr="Une image contenant Police, texte, typographie, conception&#10;&#10;Description générée automatiquement"/>
+                    <pic:cNvPicPr/>
+                  </pic:nvPicPr>
+                  <pic:blipFill>
+                    <a:blip r:embed="rId22">
+                      <a:extLst>
+                        <a:ext uri="{28A0092B-C50C-407E-A947-70E740481C1C}">
+                          <a14:useLocalDpi xmlns:a14="http://schemas.microsoft.com/office/drawing/2010/main" val="0"/>
+                        </a:ext>
+                      </a:extLst>
+                    </a:blip>
+                    <a:stretch>
+                      <a:fillRect/>
+                    </a:stretch>
+                  </pic:blipFill>
+                  <pic:spPr>
+                    <a:xfrm>
+                      <a:off x="0" y="0"/>
+                      <a:ext cx="1463675" cy="432309"/>
+                    </a:xfrm>
+                    <a:prstGeom prst="rect">
+                      <a:avLst/>
+                    </a:prstGeom>
+                  </pic:spPr>
+                </pic:pic>
+              </a:graphicData>
+            </a:graphic>
+            <wp14:sizeRelH relativeFrom="margin">
+              <wp14:pctWidth>0</wp14:pctWidth>
+            </wp14:sizeRelH>
+            <wp14:sizeRelV relativeFrom="margin">
+              <wp14:pctHeight>0</wp14:pctHeight>
+            </wp14:sizeRelV>
+          </wp:anchor>
+        </w:drawing>
+      </w:r>
+      <w:r>
+        <w:rPr>
+          <w:noProof/>
+          <w:lang w:val="fr-CA"/>
+        </w:rPr>
+        <w:drawing>
+          <wp:anchor distT="0" distB="0" distL="114300" distR="114300" simplePos="0" relativeHeight="251662336" behindDoc="0" locked="0" layoutInCell="1" allowOverlap="1" wp14:anchorId="1EB0C017" wp14:editId="3414DE90">
+            <wp:simplePos x="0" y="0"/>
+            <wp:positionH relativeFrom="page">
+              <wp:posOffset>5715455</wp:posOffset>
+            </wp:positionH>
+            <wp:positionV relativeFrom="paragraph">
+              <wp:posOffset>-914400</wp:posOffset>
+            </wp:positionV>
+            <wp:extent cx="2148386" cy="1247775"/>
+            <wp:effectExtent l="0" t="0" r="4445" b="0"/>
+            <wp:wrapNone/>
+            <wp:docPr id="40088921" name="Image 1" descr="Une image contenant ligne, diagramme, Tracé&#10;&#10;Description générée automatiquement"/>
+            <wp:cNvGraphicFramePr>
+              <a:graphicFrameLocks xmlns:a="http://schemas.openxmlformats.org/drawingml/2006/main" noChangeAspect="1"/>
+            </wp:cNvGraphicFramePr>
+            <a:graphic xmlns:a="http://schemas.openxmlformats.org/drawingml/2006/main">
+              <a:graphicData uri="http://schemas.openxmlformats.org/drawingml/2006/picture">
+                <pic:pic xmlns:pic="http://schemas.openxmlformats.org/drawingml/2006/picture">
+                  <pic:nvPicPr>
+                    <pic:cNvPr id="40088921" name="Image 1" descr="Une image contenant ligne, diagramme, Tracé&#10;&#10;Description générée automatiquement"/>
+                    <pic:cNvPicPr/>
+                  </pic:nvPicPr>
+                  <pic:blipFill>
+                    <a:blip r:embed="rId23">
+                      <a:extLst>
+                        <a:ext uri="{28A0092B-C50C-407E-A947-70E740481C1C}">
+                          <a14:useLocalDpi xmlns:a14="http://schemas.microsoft.com/office/drawing/2010/main" val="0"/>
+                        </a:ext>
+                      </a:extLst>
+                    </a:blip>
+                    <a:stretch>
+                      <a:fillRect/>
+                    </a:stretch>
+                  </pic:blipFill>
+                  <pic:spPr>
+                    <a:xfrm>
+                      <a:off x="0" y="0"/>
+                      <a:ext cx="2149209" cy="1248253"/>
+                    </a:xfrm>
+                    <a:prstGeom prst="rect">
+                      <a:avLst/>
+                    </a:prstGeom>
+                  </pic:spPr>
+                </pic:pic>
+              </a:graphicData>
+            </a:graphic>
+            <wp14:sizeRelH relativeFrom="margin">
+              <wp14:pctWidth>0</wp14:pctWidth>
+            </wp14:sizeRelH>
+            <wp14:sizeRelV relativeFrom="margin">
+              <wp14:pctHeight>0</wp14:pctHeight>
+            </wp14:sizeRelV>
           </wp:anchor>
         </w:drawing>
       </w:r>
@@ -777,6 +1563,7 @@
   <w:style w:type="character" w:default="1" w:styleId="Policepardfaut">
     <w:name w:val="Default Paragraph Font"/>
     <w:uiPriority w:val="1"/>
+    <w:semiHidden/>
     <w:unhideWhenUsed/>
   </w:style>
   <w:style w:type="table" w:default="1" w:styleId="TableauNormal">
@@ -801,6 +1588,88 @@
     <w:unhideWhenUsed/>
   </w:style>
 </w:styles>
+</file>
+
+<file path=word/ink/ink1.xml><?xml version="1.0" encoding="utf-8"?>
+<inkml:ink xmlns:inkml="http://www.w3.org/2003/InkML">
+  <inkml:definitions>
+    <inkml:context xml:id="ctx0">
+      <inkml:inkSource xml:id="inkSrc0">
+        <inkml:traceFormat>
+          <inkml:channel name="X" type="integer" min="-2.14748E9" max="2.14748E9" units="cm"/>
+          <inkml:channel name="Y" type="integer" min="-2.14748E9" max="2.14748E9" units="cm"/>
+          <inkml:channel name="F" type="integer" max="32767" units="dev"/>
+        </inkml:traceFormat>
+        <inkml:channelProperties>
+          <inkml:channelProperty channel="X" name="resolution" value="1000" units="1/cm"/>
+          <inkml:channelProperty channel="Y" name="resolution" value="1000" units="1/cm"/>
+          <inkml:channelProperty channel="F" name="resolution" value="0" units="1/dev"/>
+        </inkml:channelProperties>
+      </inkml:inkSource>
+      <inkml:timestamp xml:id="ts0" timeString="2024-09-21T00:44:32.569"/>
+    </inkml:context>
+    <inkml:brush xml:id="br0">
+      <inkml:brushProperty name="width" value="0.05" units="cm"/>
+      <inkml:brushProperty name="height" value="0.05" units="cm"/>
+    </inkml:brush>
+  </inkml:definitions>
+  <inkml:trace contextRef="#ctx0" brushRef="#br0">1 2897 24575,'10'0'0,"1"2"0,-1-1 0,1 2 0,10 3 0,32 5 0,31-7 0,-53-4 0,1 2 0,-1 1 0,32 7 0,120 17 0,-135-20 0,0-2 0,1-2 0,86-6 0,-28 1 0,460 2 0,-527 3 0,0 1 0,76 20 0,-111-23 0,58 14 0,0-3 0,1-2 0,90 2 0,-134-11 0,1 1 0,34 7 0,33 4 0,48 0 0,-86-6 0,56 0 0,2037-8 0,-2112-1 0,58-10 0,-57 7 0,54-3 0,867 9 0,-930 0 0,-1 2 0,41 9 0,-13-2 0,82 17 0,-31-2 0,-74-17 0,-1-2 0,1 0 0,31 2 0,-15-3 0,1 2 0,-1 2 0,55 18 0,-25-6 0,-70-20 0,0 0 0,-1-1 0,1 1 0,0-1 0,-1 0 0,1 0 0,0 0 0,0 0 0,-1 0 0,1-1 0,0 1 0,-1-1 0,1 1 0,-1-1 0,1 0 0,0 0 0,-1-1 0,0 1 0,1 0 0,3-4 0,-2 1 0,0 0 0,0 0 0,-1 0 0,1-1 0,-1 0 0,0 1 0,-1-1 0,1 0 0,3-10 0,0-7 0,0 0 0,-1 0 0,-2-1 0,2-24 0,8-44 0,-7 62 0,-2-1 0,1-32 0,-3 33 0,1 1 0,2 0 0,12-44 0,-10 44 0,-1 0 0,0 0 0,1-48 0,-7 50 0,1 1 0,2 0 0,8-43 0,-3 23 0,-3 0 0,-2-1 0,-1 1 0,-6-54 0,1-8 0,3 77 0,1 0 0,1 0 0,11-49 0,-6 34 0,-2-1 0,-1 1 0,-3-1 0,-5-52 0,1-8 0,3-769 0,-2 850 0,-1-1 0,-1 1 0,-1 0 0,-10-29 0,-10-54 0,0 3 0,18 80 0,0-1 0,2 0 0,-3-31 0,2 11-1365,0 29-5461</inkml:trace>
+  <inkml:trace contextRef="#ctx0" brushRef="#br0" timeOffset="2555.43">6668 3241 24575,'4315'0'0,"-4284"-2"0,58-10 0,-56 6 0,46-2 0,711 6 0,-384 5 0,-385-5 43,0 0-1,33-8 1,34-3-1536,-65 13-5333</inkml:trace>
+</inkml:ink>
+</file>
+
+<file path=word/ink/ink2.xml><?xml version="1.0" encoding="utf-8"?>
+<inkml:ink xmlns:inkml="http://www.w3.org/2003/InkML">
+  <inkml:definitions>
+    <inkml:context xml:id="ctx0">
+      <inkml:inkSource xml:id="inkSrc0">
+        <inkml:traceFormat>
+          <inkml:channel name="X" type="integer" min="-2.14748E9" max="2.14748E9" units="cm"/>
+          <inkml:channel name="Y" type="integer" min="-2.14748E9" max="2.14748E9" units="cm"/>
+          <inkml:channel name="F" type="integer" max="32767" units="dev"/>
+        </inkml:traceFormat>
+        <inkml:channelProperties>
+          <inkml:channelProperty channel="X" name="resolution" value="1000" units="1/cm"/>
+          <inkml:channelProperty channel="Y" name="resolution" value="1000" units="1/cm"/>
+          <inkml:channelProperty channel="F" name="resolution" value="0" units="1/dev"/>
+        </inkml:channelProperties>
+      </inkml:inkSource>
+      <inkml:timestamp xml:id="ts0" timeString="2024-09-21T00:44:29.069"/>
+    </inkml:context>
+    <inkml:brush xml:id="br0">
+      <inkml:brushProperty name="width" value="0.05" units="cm"/>
+      <inkml:brushProperty name="height" value="0.05" units="cm"/>
+    </inkml:brush>
+  </inkml:definitions>
+  <inkml:trace contextRef="#ctx0" brushRef="#br0">0 2 24575,'0'1'0,"1"0"0,-1 0 0,1 0 0,0 1 0,-1-1 0,1 0 0,0 0 0,-1 0 0,1 0 0,0 0 0,0 0 0,0-1 0,0 1 0,0 0 0,0 0 0,0-1 0,0 1 0,0-1 0,0 1 0,1-1 0,-1 1 0,0-1 0,0 1 0,0-1 0,1 0 0,-1 0 0,2 0 0,41 5 0,-39-5 0,109 14 0,-70-7 0,66 1 0,2431-9 0,-2521 0 0,-1-1 0,37-9 0,-35 6 0,0 1 0,27-1 0,633 3 0,-330 5 0,892-3 0,-1223 1 0,-1 1 0,37 9 0,-35-7 0,0 0 0,27 1 0,652-3 0,-341-4 0,408 2 0,-743-2 0,0 0 0,0-2 0,0-1 0,27-9 0,-27 7 0,1 0 0,0 2 0,44-3 0,463 7 93,-243 3-1551,-266-2-5368</inkml:trace>
+</inkml:ink>
+</file>
+
+<file path=word/ink/ink3.xml><?xml version="1.0" encoding="utf-8"?>
+<inkml:ink xmlns:inkml="http://www.w3.org/2003/InkML">
+  <inkml:definitions>
+    <inkml:context xml:id="ctx0">
+      <inkml:inkSource xml:id="inkSrc0">
+        <inkml:traceFormat>
+          <inkml:channel name="X" type="integer" min="-2.14748E9" max="2.14748E9" units="cm"/>
+          <inkml:channel name="Y" type="integer" min="-2.14748E9" max="2.14748E9" units="cm"/>
+          <inkml:channel name="F" type="integer" max="32767" units="dev"/>
+        </inkml:traceFormat>
+        <inkml:channelProperties>
+          <inkml:channelProperty channel="X" name="resolution" value="1000" units="1/cm"/>
+          <inkml:channelProperty channel="Y" name="resolution" value="1000" units="1/cm"/>
+          <inkml:channelProperty channel="F" name="resolution" value="0" units="1/dev"/>
+        </inkml:channelProperties>
+      </inkml:inkSource>
+      <inkml:timestamp xml:id="ts0" timeString="2024-09-21T00:44:26.320"/>
+    </inkml:context>
+    <inkml:brush xml:id="br0">
+      <inkml:brushProperty name="width" value="0.05" units="cm"/>
+      <inkml:brushProperty name="height" value="0.05" units="cm"/>
+    </inkml:brush>
+  </inkml:definitions>
+  <inkml:trace contextRef="#ctx0" brushRef="#br0">214 1 24575,'0'501'0,"2"-470"0,10 59 0,-6-58 0,2 56 0,-8-44 0,3 0 0,9 53 0,-4-32 0,-3 0 0,-6 125 0,-1-71 0,2 765 0,1-864 0,1-1 0,9 37 0,-6-35 0,-2 0 0,3 27 0,-5 450 0,-3-239 0,3-232 0,2 0 0,6 30 0,-3-29 0,2 55 0,-10 23 0,4 79 0,2-151 0,18 61 0,-15-69 0,0 1 0,-2 0 0,3 54 0,-9 3212 0,0-3266 0,-2 1 0,-7 31 0,5-31 0,-4 57 0,9-32 0,1-18 0,-2-1 0,-1 1 0,-11 57 0,8-62 0,1 0 0,1 0 0,2 39 0,2-38 0,-2-1 0,-2 1 0,-7 36 0,6-45 0,1 0 0,1 43 0,2-49 0,0 0 0,-1 0 0,-1 0 0,0 0 0,-1 0 0,-1 0 0,-6 16 0,3-12 0,1-1 0,1 1 0,0 0 0,2 0 0,0 0 0,1 41 0,-1-3 0,-10 26 0,8-57 0,-3 45 0,6-45 0,-11 51 0,3-21 0,1-3 0,1-8 0,-3 92 0,9-101 0,-9 57 0,5-57 0,-1 58 0,5-42 0,-10 53 0,6-53 0,-1 55 0,9-44 0,-1-34 0,0-1 0,-2 1 0,-1 0 0,-8 41 0,1-18 0,2 1 0,2 0 0,3 0 0,6 70 0,-1-4 0,-2-44 0,-3 86 0,-11-91 0,9-52 0,0 0 0,-2 30 0,8 208 0,-4 84 0,-10-254 0,6-61 0,2 1 0,0 29 0,5 897 0,-2-931 0,-1-1 0,-9 36 0,6-34 0,1 0 0,-1 26 0,5-18-1365,0-3-5461</inkml:trace>
+</inkml:ink>
 </file>
 
 <file path=word/theme/theme1.xml><?xml version="1.0" encoding="utf-8"?>

</xml_diff>